<commit_message>
correcciones documentos de aceptacion
</commit_message>
<xml_diff>
--- a/DOCUMENTOS FINALES OK/elaborados/CARTA DE ACEPTACION/carta de aceptacion adelaida.docx
+++ b/DOCUMENTOS FINALES OK/elaborados/CARTA DE ACEPTACION/carta de aceptacion adelaida.docx
@@ -706,7 +706,27 @@
           <w:sz w:val="24"/>
           <w:szCs w:val="24"/>
         </w:rPr>
-        <w:t xml:space="preserve"> para las sucursales de Farmacia GI S.A. de C.V en Zimatlán de Álvarez, Oaxaca</w:t>
+        <w:t xml:space="preserve"> para las sucursales de Farmacia</w:t>
+      </w:r>
+      <w:r>
+        <w:rPr>
+          <w:rFonts w:ascii="Arial" w:hAnsi="Arial" w:cs="Arial"/>
+          <w:b/>
+          <w:bCs/>
+          <w:sz w:val="24"/>
+          <w:szCs w:val="24"/>
+        </w:rPr>
+        <w:t>s</w:t>
+      </w:r>
+      <w:r>
+        <w:rPr>
+          <w:rFonts w:ascii="Arial" w:hAnsi="Arial" w:cs="Arial"/>
+          <w:b/>
+          <w:bCs/>
+          <w:sz w:val="24"/>
+          <w:szCs w:val="24"/>
+        </w:rPr>
+        <w:t xml:space="preserve"> GI S.A. de C.V en Zimatlán de Álvarez, Oaxaca</w:t>
       </w:r>
       <w:r>
         <w:rPr>

</xml_diff>